<commit_message>
adding some more details around classes/methods and modules to be implemented
</commit_message>
<xml_diff>
--- a/project_brief.docx
+++ b/project_brief.docx
@@ -138,11 +138,19 @@
           <w:bCs/>
         </w:rPr>
       </w:pPr>
-      <w:r>
+    </w:p>
+    <w:p>
+      <w:pPr>
         <w:rPr>
           <w:b/>
           <w:bCs/>
         </w:rPr>
+      </w:pPr>
+      <w:r>
+        <w:rPr>
+          <w:b/>
+          <w:bCs/>
+        </w:rPr>
         <w:t>Features:</w:t>
       </w:r>
     </w:p>
@@ -216,6 +224,203 @@
       </w:pPr>
       <w:r>
         <w:t>Add new courses or select preloaded courses</w:t>
+      </w:r>
+    </w:p>
+    <w:p>
+      <w:pPr>
+        <w:rPr>
+          <w:b/>
+          <w:bCs/>
+        </w:rPr>
+      </w:pPr>
+    </w:p>
+    <w:p>
+      <w:pPr>
+        <w:rPr>
+          <w:b/>
+          <w:bCs/>
+        </w:rPr>
+      </w:pPr>
+      <w:r>
+        <w:rPr>
+          <w:b/>
+          <w:bCs/>
+        </w:rPr>
+        <w:t>Classes/Methods</w:t>
+      </w:r>
+      <w:r>
+        <w:rPr>
+          <w:b/>
+          <w:bCs/>
+        </w:rPr>
+        <w:t>:</w:t>
+      </w:r>
+    </w:p>
+    <w:p>
+      <w:pPr>
+        <w:pStyle w:val="ListParagraph"/>
+        <w:numPr>
+          <w:ilvl w:val="0"/>
+          <w:numId w:val="3"/>
+        </w:numPr>
+      </w:pPr>
+      <w:r>
+        <w:t>Course</w:t>
+      </w:r>
+    </w:p>
+    <w:p>
+      <w:pPr>
+        <w:pStyle w:val="ListParagraph"/>
+        <w:numPr>
+          <w:ilvl w:val="0"/>
+          <w:numId w:val="3"/>
+        </w:numPr>
+      </w:pPr>
+      <w:proofErr w:type="gramStart"/>
+      <w:r>
+        <w:t>Game(</w:t>
+      </w:r>
+      <w:proofErr w:type="gramEnd"/>
+      <w:r>
+        <w:t>Course)</w:t>
+      </w:r>
+    </w:p>
+    <w:p>
+      <w:pPr>
+        <w:pStyle w:val="ListParagraph"/>
+        <w:numPr>
+          <w:ilvl w:val="1"/>
+          <w:numId w:val="3"/>
+        </w:numPr>
+      </w:pPr>
+      <w:proofErr w:type="spellStart"/>
+      <w:r>
+        <w:t>add_player</w:t>
+      </w:r>
+      <w:proofErr w:type="spellEnd"/>
+    </w:p>
+    <w:p>
+      <w:pPr>
+        <w:pStyle w:val="ListParagraph"/>
+        <w:numPr>
+          <w:ilvl w:val="1"/>
+          <w:numId w:val="3"/>
+        </w:numPr>
+      </w:pPr>
+      <w:proofErr w:type="spellStart"/>
+      <w:r>
+        <w:t>start_game</w:t>
+      </w:r>
+      <w:proofErr w:type="spellEnd"/>
+    </w:p>
+    <w:p>
+      <w:pPr>
+        <w:pStyle w:val="ListParagraph"/>
+        <w:numPr>
+          <w:ilvl w:val="1"/>
+          <w:numId w:val="3"/>
+        </w:numPr>
+      </w:pPr>
+      <w:proofErr w:type="spellStart"/>
+      <w:r>
+        <w:t>calculate_handi_capped_scorecard</w:t>
+      </w:r>
+      <w:proofErr w:type="spellEnd"/>
+    </w:p>
+    <w:p>
+      <w:pPr>
+        <w:pStyle w:val="ListParagraph"/>
+        <w:numPr>
+          <w:ilvl w:val="1"/>
+          <w:numId w:val="3"/>
+        </w:numPr>
+      </w:pPr>
+      <w:proofErr w:type="spellStart"/>
+      <w:r>
+        <w:t>help_pick_club</w:t>
+      </w:r>
+      <w:proofErr w:type="spellEnd"/>
+    </w:p>
+    <w:p>
+      <w:pPr>
+        <w:pStyle w:val="ListParagraph"/>
+        <w:numPr>
+          <w:ilvl w:val="1"/>
+          <w:numId w:val="3"/>
+        </w:numPr>
+      </w:pPr>
+      <w:proofErr w:type="spellStart"/>
+      <w:r>
+        <w:t>play_hole</w:t>
+      </w:r>
+      <w:proofErr w:type="spellEnd"/>
+    </w:p>
+    <w:p>
+      <w:pPr>
+        <w:pStyle w:val="ListParagraph"/>
+        <w:numPr>
+          <w:ilvl w:val="1"/>
+          <w:numId w:val="3"/>
+        </w:numPr>
+      </w:pPr>
+      <w:proofErr w:type="spellStart"/>
+      <w:r>
+        <w:t>who_won_hole</w:t>
+      </w:r>
+      <w:proofErr w:type="spellEnd"/>
+    </w:p>
+    <w:p>
+      <w:pPr>
+        <w:pStyle w:val="ListParagraph"/>
+        <w:numPr>
+          <w:ilvl w:val="1"/>
+          <w:numId w:val="3"/>
+        </w:numPr>
+      </w:pPr>
+      <w:proofErr w:type="spellStart"/>
+      <w:r>
+        <w:t>print_game_summary</w:t>
+      </w:r>
+      <w:proofErr w:type="spellEnd"/>
+    </w:p>
+    <w:p>
+      <w:pPr>
+        <w:pStyle w:val="ListParagraph"/>
+        <w:numPr>
+          <w:ilvl w:val="0"/>
+          <w:numId w:val="3"/>
+        </w:numPr>
+      </w:pPr>
+      <w:r>
+        <w:t>Player</w:t>
+      </w:r>
+    </w:p>
+    <w:p>
+      <w:pPr>
+        <w:rPr>
+          <w:b/>
+          <w:bCs/>
+        </w:rPr>
+      </w:pPr>
+    </w:p>
+    <w:p>
+      <w:pPr>
+        <w:rPr>
+          <w:b/>
+          <w:bCs/>
+        </w:rPr>
+      </w:pPr>
+      <w:r>
+        <w:rPr>
+          <w:b/>
+          <w:bCs/>
+        </w:rPr>
+        <w:t>Modules:</w:t>
+      </w:r>
+    </w:p>
+    <w:p>
+      <w:r>
+        <w:t xml:space="preserve">The methods described in the above classes will call relevant functions defined in modules as required – based on complexity. </w:t>
       </w:r>
     </w:p>
     <w:sectPr>
@@ -408,11 +613,103 @@
       </w:pPr>
     </w:lvl>
   </w:abstractNum>
+  <w:abstractNum w:abstractNumId="2" w15:restartNumberingAfterBreak="0">
+    <w:nsid w:val="78B63B5A"/>
+    <w:multiLevelType w:val="hybridMultilevel"/>
+    <w:tmpl w:val="33A81470"/>
+    <w:lvl w:ilvl="0" w:tplc="1009000F">
+      <w:start w:val="1"/>
+      <w:numFmt w:val="decimal"/>
+      <w:lvlText w:val="%1."/>
+      <w:lvlJc w:val="left"/>
+      <w:pPr>
+        <w:ind w:left="720" w:hanging="360"/>
+      </w:pPr>
+      <w:rPr>
+        <w:rFonts w:hint="default"/>
+      </w:rPr>
+    </w:lvl>
+    <w:lvl w:ilvl="1" w:tplc="10090019">
+      <w:start w:val="1"/>
+      <w:numFmt w:val="lowerLetter"/>
+      <w:lvlText w:val="%2."/>
+      <w:lvlJc w:val="left"/>
+      <w:pPr>
+        <w:ind w:left="1440" w:hanging="360"/>
+      </w:pPr>
+    </w:lvl>
+    <w:lvl w:ilvl="2" w:tplc="1009001B" w:tentative="1">
+      <w:start w:val="1"/>
+      <w:numFmt w:val="lowerRoman"/>
+      <w:lvlText w:val="%3."/>
+      <w:lvlJc w:val="right"/>
+      <w:pPr>
+        <w:ind w:left="2160" w:hanging="180"/>
+      </w:pPr>
+    </w:lvl>
+    <w:lvl w:ilvl="3" w:tplc="1009000F" w:tentative="1">
+      <w:start w:val="1"/>
+      <w:numFmt w:val="decimal"/>
+      <w:lvlText w:val="%4."/>
+      <w:lvlJc w:val="left"/>
+      <w:pPr>
+        <w:ind w:left="2880" w:hanging="360"/>
+      </w:pPr>
+    </w:lvl>
+    <w:lvl w:ilvl="4" w:tplc="10090019" w:tentative="1">
+      <w:start w:val="1"/>
+      <w:numFmt w:val="lowerLetter"/>
+      <w:lvlText w:val="%5."/>
+      <w:lvlJc w:val="left"/>
+      <w:pPr>
+        <w:ind w:left="3600" w:hanging="360"/>
+      </w:pPr>
+    </w:lvl>
+    <w:lvl w:ilvl="5" w:tplc="1009001B" w:tentative="1">
+      <w:start w:val="1"/>
+      <w:numFmt w:val="lowerRoman"/>
+      <w:lvlText w:val="%6."/>
+      <w:lvlJc w:val="right"/>
+      <w:pPr>
+        <w:ind w:left="4320" w:hanging="180"/>
+      </w:pPr>
+    </w:lvl>
+    <w:lvl w:ilvl="6" w:tplc="1009000F" w:tentative="1">
+      <w:start w:val="1"/>
+      <w:numFmt w:val="decimal"/>
+      <w:lvlText w:val="%7."/>
+      <w:lvlJc w:val="left"/>
+      <w:pPr>
+        <w:ind w:left="5040" w:hanging="360"/>
+      </w:pPr>
+    </w:lvl>
+    <w:lvl w:ilvl="7" w:tplc="10090019" w:tentative="1">
+      <w:start w:val="1"/>
+      <w:numFmt w:val="lowerLetter"/>
+      <w:lvlText w:val="%8."/>
+      <w:lvlJc w:val="left"/>
+      <w:pPr>
+        <w:ind w:left="5760" w:hanging="360"/>
+      </w:pPr>
+    </w:lvl>
+    <w:lvl w:ilvl="8" w:tplc="1009001B" w:tentative="1">
+      <w:start w:val="1"/>
+      <w:numFmt w:val="lowerRoman"/>
+      <w:lvlText w:val="%9."/>
+      <w:lvlJc w:val="right"/>
+      <w:pPr>
+        <w:ind w:left="6480" w:hanging="180"/>
+      </w:pPr>
+    </w:lvl>
+  </w:abstractNum>
   <w:num w:numId="1" w16cid:durableId="1368220931">
     <w:abstractNumId w:val="0"/>
   </w:num>
   <w:num w:numId="2" w16cid:durableId="1092700461">
     <w:abstractNumId w:val="1"/>
+  </w:num>
+  <w:num w:numId="3" w16cid:durableId="11297568">
+    <w:abstractNumId w:val="2"/>
   </w:num>
 </w:numbering>
 </file>

</xml_diff>

<commit_message>
making changes to the brief
</commit_message>
<xml_diff>
--- a/project_brief.docx
+++ b/project_brief.docx
@@ -187,7 +187,13 @@
         </w:numPr>
       </w:pPr>
       <w:r>
-        <w:t>Facilitate handicap match-play score tracking</w:t>
+        <w:t xml:space="preserve">Facilitate handicap </w:t>
+      </w:r>
+      <w:r>
+        <w:t>stroke</w:t>
+      </w:r>
+      <w:r>
+        <w:t>-play score tracking</w:t>
       </w:r>
     </w:p>
     <w:p>
@@ -233,20 +239,63 @@
           <w:bCs/>
         </w:rPr>
       </w:pPr>
-    </w:p>
-    <w:p>
-      <w:pPr>
+      <w:r>
         <w:rPr>
           <w:b/>
           <w:bCs/>
         </w:rPr>
-      </w:pPr>
-      <w:r>
+        <w:t>Package/Sub-Package:</w:t>
+      </w:r>
+    </w:p>
+    <w:p>
+      <w:pPr>
+        <w:pStyle w:val="ListParagraph"/>
+        <w:numPr>
+          <w:ilvl w:val="0"/>
+          <w:numId w:val="5"/>
+        </w:numPr>
+      </w:pPr>
+      <w:r>
+        <w:t>golf_companion</w:t>
+      </w:r>
+    </w:p>
+    <w:p>
+      <w:pPr>
+        <w:pStyle w:val="ListParagraph"/>
+        <w:numPr>
+          <w:ilvl w:val="1"/>
+          <w:numId w:val="5"/>
+        </w:numPr>
+      </w:pPr>
+      <w:r>
+        <w:t>track_score</w:t>
+      </w:r>
+    </w:p>
+    <w:p>
+      <w:pPr>
+        <w:pStyle w:val="ListParagraph"/>
+        <w:numPr>
+          <w:ilvl w:val="1"/>
+          <w:numId w:val="5"/>
+        </w:numPr>
+      </w:pPr>
+      <w:r>
+        <w:t>choose_club</w:t>
+      </w:r>
+    </w:p>
+    <w:p>
+      <w:pPr>
         <w:rPr>
           <w:b/>
           <w:bCs/>
         </w:rPr>
-        <w:t>Classes/Methods</w:t>
+      </w:pPr>
+      <w:r>
+        <w:rPr>
+          <w:b/>
+          <w:bCs/>
+        </w:rPr>
+        <w:t>Classes</w:t>
       </w:r>
       <w:r>
         <w:rPr>
@@ -276,112 +325,9 @@
           <w:numId w:val="3"/>
         </w:numPr>
       </w:pPr>
-      <w:proofErr w:type="gramStart"/>
-      <w:r>
-        <w:t>Game(</w:t>
-      </w:r>
-      <w:proofErr w:type="gramEnd"/>
-      <w:r>
-        <w:t>Course)</w:t>
-      </w:r>
-    </w:p>
-    <w:p>
-      <w:pPr>
-        <w:pStyle w:val="ListParagraph"/>
-        <w:numPr>
-          <w:ilvl w:val="1"/>
-          <w:numId w:val="3"/>
-        </w:numPr>
-      </w:pPr>
-      <w:proofErr w:type="spellStart"/>
-      <w:r>
-        <w:t>add_player</w:t>
-      </w:r>
-      <w:proofErr w:type="spellEnd"/>
-    </w:p>
-    <w:p>
-      <w:pPr>
-        <w:pStyle w:val="ListParagraph"/>
-        <w:numPr>
-          <w:ilvl w:val="1"/>
-          <w:numId w:val="3"/>
-        </w:numPr>
-      </w:pPr>
-      <w:proofErr w:type="spellStart"/>
-      <w:r>
-        <w:t>start_game</w:t>
-      </w:r>
-      <w:proofErr w:type="spellEnd"/>
-    </w:p>
-    <w:p>
-      <w:pPr>
-        <w:pStyle w:val="ListParagraph"/>
-        <w:numPr>
-          <w:ilvl w:val="1"/>
-          <w:numId w:val="3"/>
-        </w:numPr>
-      </w:pPr>
-      <w:proofErr w:type="spellStart"/>
-      <w:r>
-        <w:t>calculate_handi_capped_scorecard</w:t>
-      </w:r>
-      <w:proofErr w:type="spellEnd"/>
-    </w:p>
-    <w:p>
-      <w:pPr>
-        <w:pStyle w:val="ListParagraph"/>
-        <w:numPr>
-          <w:ilvl w:val="1"/>
-          <w:numId w:val="3"/>
-        </w:numPr>
-      </w:pPr>
-      <w:proofErr w:type="spellStart"/>
-      <w:r>
-        <w:t>help_pick_club</w:t>
-      </w:r>
-      <w:proofErr w:type="spellEnd"/>
-    </w:p>
-    <w:p>
-      <w:pPr>
-        <w:pStyle w:val="ListParagraph"/>
-        <w:numPr>
-          <w:ilvl w:val="1"/>
-          <w:numId w:val="3"/>
-        </w:numPr>
-      </w:pPr>
-      <w:proofErr w:type="spellStart"/>
-      <w:r>
-        <w:t>play_hole</w:t>
-      </w:r>
-      <w:proofErr w:type="spellEnd"/>
-    </w:p>
-    <w:p>
-      <w:pPr>
-        <w:pStyle w:val="ListParagraph"/>
-        <w:numPr>
-          <w:ilvl w:val="1"/>
-          <w:numId w:val="3"/>
-        </w:numPr>
-      </w:pPr>
-      <w:proofErr w:type="spellStart"/>
-      <w:r>
-        <w:t>who_won_hole</w:t>
-      </w:r>
-      <w:proofErr w:type="spellEnd"/>
-    </w:p>
-    <w:p>
-      <w:pPr>
-        <w:pStyle w:val="ListParagraph"/>
-        <w:numPr>
-          <w:ilvl w:val="1"/>
-          <w:numId w:val="3"/>
-        </w:numPr>
-      </w:pPr>
-      <w:proofErr w:type="spellStart"/>
-      <w:r>
-        <w:t>print_game_summary</w:t>
-      </w:r>
-      <w:proofErr w:type="spellEnd"/>
+      <w:r>
+        <w:t>Game</w:t>
+      </w:r>
     </w:p>
     <w:p>
       <w:pPr>
@@ -398,29 +344,62 @@
     <w:p>
       <w:pPr>
         <w:rPr>
+          <w:sz w:val="22"/>
+          <w:szCs w:val="20"/>
+        </w:rPr>
+      </w:pPr>
+      <w:r>
+        <w:rPr>
+          <w:sz w:val="22"/>
+          <w:szCs w:val="20"/>
+        </w:rPr>
+        <w:t xml:space="preserve">**There will be no inheritance between the classes as it is not needed – spoke to Professor Khalad and he has </w:t>
+      </w:r>
+      <w:r>
+        <w:rPr>
+          <w:sz w:val="22"/>
+          <w:szCs w:val="20"/>
+        </w:rPr>
+        <w:t>approved</w:t>
+      </w:r>
+      <w:r>
+        <w:rPr>
+          <w:sz w:val="22"/>
+          <w:szCs w:val="20"/>
+        </w:rPr>
+        <w:t xml:space="preserve"> this decision. </w:t>
+      </w:r>
+    </w:p>
+    <w:p>
+      <w:pPr>
+        <w:rPr>
           <w:b/>
           <w:bCs/>
         </w:rPr>
       </w:pPr>
-    </w:p>
-    <w:p>
-      <w:pPr>
+      <w:r>
         <w:rPr>
           <w:b/>
           <w:bCs/>
         </w:rPr>
-      </w:pPr>
-      <w:r>
-        <w:rPr>
-          <w:b/>
-          <w:bCs/>
-        </w:rPr>
         <w:t>Modules:</w:t>
       </w:r>
     </w:p>
     <w:p>
       <w:r>
-        <w:t xml:space="preserve">The methods described in the above classes will call relevant functions defined in modules as required – based on complexity. </w:t>
+        <w:t xml:space="preserve">The </w:t>
+      </w:r>
+      <w:r>
+        <w:t>features</w:t>
+      </w:r>
+      <w:r>
+        <w:t xml:space="preserve"> described above will call relevant </w:t>
+      </w:r>
+      <w:r>
+        <w:t xml:space="preserve">modules </w:t>
+      </w:r>
+      <w:r>
+        <w:t xml:space="preserve">as required. </w:t>
       </w:r>
     </w:p>
     <w:sectPr>
@@ -525,6 +504,207 @@
     </w:lvl>
   </w:abstractNum>
   <w:abstractNum w:abstractNumId="1" w15:restartNumberingAfterBreak="0">
+    <w:nsid w:val="3FAE38D5"/>
+    <w:multiLevelType w:val="hybridMultilevel"/>
+    <w:tmpl w:val="FDFEB96E"/>
+    <w:lvl w:ilvl="0" w:tplc="B65EAAE8">
+      <w:numFmt w:val="bullet"/>
+      <w:lvlText w:val=""/>
+      <w:lvlJc w:val="left"/>
+      <w:pPr>
+        <w:ind w:left="720" w:hanging="360"/>
+      </w:pPr>
+      <w:rPr>
+        <w:rFonts w:ascii="Symbol" w:eastAsiaTheme="minorHAnsi" w:hAnsi="Symbol" w:cs="Times New Roman" w:hint="default"/>
+      </w:rPr>
+    </w:lvl>
+    <w:lvl w:ilvl="1" w:tplc="10090003" w:tentative="1">
+      <w:start w:val="1"/>
+      <w:numFmt w:val="bullet"/>
+      <w:lvlText w:val="o"/>
+      <w:lvlJc w:val="left"/>
+      <w:pPr>
+        <w:ind w:left="1440" w:hanging="360"/>
+      </w:pPr>
+      <w:rPr>
+        <w:rFonts w:ascii="Courier New" w:hAnsi="Courier New" w:cs="Courier New" w:hint="default"/>
+      </w:rPr>
+    </w:lvl>
+    <w:lvl w:ilvl="2" w:tplc="10090005" w:tentative="1">
+      <w:start w:val="1"/>
+      <w:numFmt w:val="bullet"/>
+      <w:lvlText w:val=""/>
+      <w:lvlJc w:val="left"/>
+      <w:pPr>
+        <w:ind w:left="2160" w:hanging="360"/>
+      </w:pPr>
+      <w:rPr>
+        <w:rFonts w:ascii="Wingdings" w:hAnsi="Wingdings" w:hint="default"/>
+      </w:rPr>
+    </w:lvl>
+    <w:lvl w:ilvl="3" w:tplc="10090001" w:tentative="1">
+      <w:start w:val="1"/>
+      <w:numFmt w:val="bullet"/>
+      <w:lvlText w:val=""/>
+      <w:lvlJc w:val="left"/>
+      <w:pPr>
+        <w:ind w:left="2880" w:hanging="360"/>
+      </w:pPr>
+      <w:rPr>
+        <w:rFonts w:ascii="Symbol" w:hAnsi="Symbol" w:hint="default"/>
+      </w:rPr>
+    </w:lvl>
+    <w:lvl w:ilvl="4" w:tplc="10090003" w:tentative="1">
+      <w:start w:val="1"/>
+      <w:numFmt w:val="bullet"/>
+      <w:lvlText w:val="o"/>
+      <w:lvlJc w:val="left"/>
+      <w:pPr>
+        <w:ind w:left="3600" w:hanging="360"/>
+      </w:pPr>
+      <w:rPr>
+        <w:rFonts w:ascii="Courier New" w:hAnsi="Courier New" w:cs="Courier New" w:hint="default"/>
+      </w:rPr>
+    </w:lvl>
+    <w:lvl w:ilvl="5" w:tplc="10090005" w:tentative="1">
+      <w:start w:val="1"/>
+      <w:numFmt w:val="bullet"/>
+      <w:lvlText w:val=""/>
+      <w:lvlJc w:val="left"/>
+      <w:pPr>
+        <w:ind w:left="4320" w:hanging="360"/>
+      </w:pPr>
+      <w:rPr>
+        <w:rFonts w:ascii="Wingdings" w:hAnsi="Wingdings" w:hint="default"/>
+      </w:rPr>
+    </w:lvl>
+    <w:lvl w:ilvl="6" w:tplc="10090001" w:tentative="1">
+      <w:start w:val="1"/>
+      <w:numFmt w:val="bullet"/>
+      <w:lvlText w:val=""/>
+      <w:lvlJc w:val="left"/>
+      <w:pPr>
+        <w:ind w:left="5040" w:hanging="360"/>
+      </w:pPr>
+      <w:rPr>
+        <w:rFonts w:ascii="Symbol" w:hAnsi="Symbol" w:hint="default"/>
+      </w:rPr>
+    </w:lvl>
+    <w:lvl w:ilvl="7" w:tplc="10090003" w:tentative="1">
+      <w:start w:val="1"/>
+      <w:numFmt w:val="bullet"/>
+      <w:lvlText w:val="o"/>
+      <w:lvlJc w:val="left"/>
+      <w:pPr>
+        <w:ind w:left="5760" w:hanging="360"/>
+      </w:pPr>
+      <w:rPr>
+        <w:rFonts w:ascii="Courier New" w:hAnsi="Courier New" w:cs="Courier New" w:hint="default"/>
+      </w:rPr>
+    </w:lvl>
+    <w:lvl w:ilvl="8" w:tplc="10090005" w:tentative="1">
+      <w:start w:val="1"/>
+      <w:numFmt w:val="bullet"/>
+      <w:lvlText w:val=""/>
+      <w:lvlJc w:val="left"/>
+      <w:pPr>
+        <w:ind w:left="6480" w:hanging="360"/>
+      </w:pPr>
+      <w:rPr>
+        <w:rFonts w:ascii="Wingdings" w:hAnsi="Wingdings" w:hint="default"/>
+      </w:rPr>
+    </w:lvl>
+  </w:abstractNum>
+  <w:abstractNum w:abstractNumId="2" w15:restartNumberingAfterBreak="0">
+    <w:nsid w:val="55D34780"/>
+    <w:multiLevelType w:val="hybridMultilevel"/>
+    <w:tmpl w:val="0C3810B6"/>
+    <w:lvl w:ilvl="0" w:tplc="1009000F">
+      <w:start w:val="1"/>
+      <w:numFmt w:val="decimal"/>
+      <w:lvlText w:val="%1."/>
+      <w:lvlJc w:val="left"/>
+      <w:pPr>
+        <w:ind w:left="720" w:hanging="360"/>
+      </w:pPr>
+      <w:rPr>
+        <w:rFonts w:hint="default"/>
+      </w:rPr>
+    </w:lvl>
+    <w:lvl w:ilvl="1" w:tplc="10090019">
+      <w:start w:val="1"/>
+      <w:numFmt w:val="lowerLetter"/>
+      <w:lvlText w:val="%2."/>
+      <w:lvlJc w:val="left"/>
+      <w:pPr>
+        <w:ind w:left="1440" w:hanging="360"/>
+      </w:pPr>
+    </w:lvl>
+    <w:lvl w:ilvl="2" w:tplc="1009001B" w:tentative="1">
+      <w:start w:val="1"/>
+      <w:numFmt w:val="lowerRoman"/>
+      <w:lvlText w:val="%3."/>
+      <w:lvlJc w:val="right"/>
+      <w:pPr>
+        <w:ind w:left="2160" w:hanging="180"/>
+      </w:pPr>
+    </w:lvl>
+    <w:lvl w:ilvl="3" w:tplc="1009000F" w:tentative="1">
+      <w:start w:val="1"/>
+      <w:numFmt w:val="decimal"/>
+      <w:lvlText w:val="%4."/>
+      <w:lvlJc w:val="left"/>
+      <w:pPr>
+        <w:ind w:left="2880" w:hanging="360"/>
+      </w:pPr>
+    </w:lvl>
+    <w:lvl w:ilvl="4" w:tplc="10090019" w:tentative="1">
+      <w:start w:val="1"/>
+      <w:numFmt w:val="lowerLetter"/>
+      <w:lvlText w:val="%5."/>
+      <w:lvlJc w:val="left"/>
+      <w:pPr>
+        <w:ind w:left="3600" w:hanging="360"/>
+      </w:pPr>
+    </w:lvl>
+    <w:lvl w:ilvl="5" w:tplc="1009001B" w:tentative="1">
+      <w:start w:val="1"/>
+      <w:numFmt w:val="lowerRoman"/>
+      <w:lvlText w:val="%6."/>
+      <w:lvlJc w:val="right"/>
+      <w:pPr>
+        <w:ind w:left="4320" w:hanging="180"/>
+      </w:pPr>
+    </w:lvl>
+    <w:lvl w:ilvl="6" w:tplc="1009000F" w:tentative="1">
+      <w:start w:val="1"/>
+      <w:numFmt w:val="decimal"/>
+      <w:lvlText w:val="%7."/>
+      <w:lvlJc w:val="left"/>
+      <w:pPr>
+        <w:ind w:left="5040" w:hanging="360"/>
+      </w:pPr>
+    </w:lvl>
+    <w:lvl w:ilvl="7" w:tplc="10090019" w:tentative="1">
+      <w:start w:val="1"/>
+      <w:numFmt w:val="lowerLetter"/>
+      <w:lvlText w:val="%8."/>
+      <w:lvlJc w:val="left"/>
+      <w:pPr>
+        <w:ind w:left="5760" w:hanging="360"/>
+      </w:pPr>
+    </w:lvl>
+    <w:lvl w:ilvl="8" w:tplc="1009001B" w:tentative="1">
+      <w:start w:val="1"/>
+      <w:numFmt w:val="lowerRoman"/>
+      <w:lvlText w:val="%9."/>
+      <w:lvlJc w:val="right"/>
+      <w:pPr>
+        <w:ind w:left="6480" w:hanging="180"/>
+      </w:pPr>
+    </w:lvl>
+  </w:abstractNum>
+  <w:abstractNum w:abstractNumId="3" w15:restartNumberingAfterBreak="0">
     <w:nsid w:val="73C51577"/>
     <w:multiLevelType w:val="hybridMultilevel"/>
     <w:tmpl w:val="ED86D58C"/>
@@ -613,7 +793,7 @@
       </w:pPr>
     </w:lvl>
   </w:abstractNum>
-  <w:abstractNum w:abstractNumId="2" w15:restartNumberingAfterBreak="0">
+  <w:abstractNum w:abstractNumId="4" w15:restartNumberingAfterBreak="0">
     <w:nsid w:val="78B63B5A"/>
     <w:multiLevelType w:val="hybridMultilevel"/>
     <w:tmpl w:val="33A81470"/>
@@ -706,9 +886,15 @@
     <w:abstractNumId w:val="0"/>
   </w:num>
   <w:num w:numId="2" w16cid:durableId="1092700461">
+    <w:abstractNumId w:val="3"/>
+  </w:num>
+  <w:num w:numId="3" w16cid:durableId="11297568">
+    <w:abstractNumId w:val="4"/>
+  </w:num>
+  <w:num w:numId="4" w16cid:durableId="2038003695">
     <w:abstractNumId w:val="1"/>
   </w:num>
-  <w:num w:numId="3" w16cid:durableId="11297568">
+  <w:num w:numId="5" w16cid:durableId="1548184075">
     <w:abstractNumId w:val="2"/>
   </w:num>
 </w:numbering>

</xml_diff>